<commit_message>
Remove Feature section from user story document
</commit_message>
<xml_diff>
--- a/User_story.docx
+++ b/User_story.docx
@@ -222,727 +222,6 @@
           <w:rtl w:val="0"/>
         </w:rPr>
         <w:t xml:space="preserve">Login/Signup page</w:t>
-      </w:r>
-    </w:p>
-    <w:p>
-      <w:pPr>
-        <w:keepNext w:val="0"/>
-        <w:keepLines w:val="0"/>
-        <w:pageBreakBefore w:val="0"/>
-        <w:widowControl w:val="1"/>
-        <w:pBdr>
-          <w:top w:space="0" w:sz="0" w:val="nil"/>
-          <w:left w:space="0" w:sz="0" w:val="nil"/>
-          <w:bottom w:space="0" w:sz="0" w:val="nil"/>
-          <w:right w:space="0" w:sz="0" w:val="nil"/>
-          <w:between w:space="0" w:sz="0" w:val="nil"/>
-        </w:pBdr>
-        <w:shd w:fill="auto" w:val="clear"/>
-        <w:spacing w:after="0" w:before="0" w:line="276" w:lineRule="auto"/>
-        <w:ind w:left="0" w:right="0" w:firstLine="0"/>
-        <w:jc w:val="left"/>
-        <w:rPr/>
-      </w:pPr>
-      <w:r>
-        <w:rPr>
-          <w:rtl w:val="0"/>
-        </w:rPr>
-      </w:r>
-    </w:p>
-    <w:p>
-      <w:pPr>
-        <w:pStyle w:val="Heading1"/>
-        <w:rPr/>
-      </w:pPr>
-      <w:bookmarkStart w:colFirst="0" w:colLast="0" w:name="_8m1p328oe4gj" w:id="3"/>
-      <w:bookmarkEnd w:id="3"/>
-      <w:r>
-        <w:rPr>
-          <w:rtl w:val="0"/>
-        </w:rPr>
-        <w:t xml:space="preserve">Features</w:t>
-      </w:r>
-    </w:p>
-    <w:p>
-      <w:pPr>
-        <w:keepNext w:val="0"/>
-        <w:keepLines w:val="0"/>
-        <w:pageBreakBefore w:val="0"/>
-        <w:widowControl w:val="1"/>
-        <w:pBdr>
-          <w:top w:space="0" w:sz="0" w:val="nil"/>
-          <w:left w:space="0" w:sz="0" w:val="nil"/>
-          <w:bottom w:space="0" w:sz="0" w:val="nil"/>
-          <w:right w:space="0" w:sz="0" w:val="nil"/>
-          <w:between w:space="0" w:sz="0" w:val="nil"/>
-        </w:pBdr>
-        <w:shd w:fill="auto" w:val="clear"/>
-        <w:spacing w:after="0" w:before="0" w:line="276" w:lineRule="auto"/>
-        <w:ind w:left="0" w:right="0" w:firstLine="0"/>
-        <w:jc w:val="left"/>
-        <w:rPr/>
-      </w:pPr>
-      <w:r>
-        <w:rPr>
-          <w:rtl w:val="0"/>
-        </w:rPr>
-        <w:t xml:space="preserve">Feature: Viewing toddler behavior report as parents </w:t>
-      </w:r>
-    </w:p>
-    <w:p>
-      <w:pPr>
-        <w:keepNext w:val="0"/>
-        <w:keepLines w:val="0"/>
-        <w:pageBreakBefore w:val="0"/>
-        <w:widowControl w:val="1"/>
-        <w:pBdr>
-          <w:top w:space="0" w:sz="0" w:val="nil"/>
-          <w:left w:space="0" w:sz="0" w:val="nil"/>
-          <w:bottom w:space="0" w:sz="0" w:val="nil"/>
-          <w:right w:space="0" w:sz="0" w:val="nil"/>
-          <w:between w:space="0" w:sz="0" w:val="nil"/>
-        </w:pBdr>
-        <w:shd w:fill="auto" w:val="clear"/>
-        <w:spacing w:after="0" w:before="0" w:line="276" w:lineRule="auto"/>
-        <w:ind w:left="0" w:right="0" w:firstLine="0"/>
-        <w:jc w:val="left"/>
-        <w:rPr/>
-      </w:pPr>
-      <w:r>
-        <w:rPr>
-          <w:rtl w:val="0"/>
-        </w:rPr>
-      </w:r>
-    </w:p>
-    <w:p>
-      <w:pPr>
-        <w:keepNext w:val="0"/>
-        <w:keepLines w:val="0"/>
-        <w:pageBreakBefore w:val="0"/>
-        <w:widowControl w:val="1"/>
-        <w:pBdr>
-          <w:top w:space="0" w:sz="0" w:val="nil"/>
-          <w:left w:space="0" w:sz="0" w:val="nil"/>
-          <w:bottom w:space="0" w:sz="0" w:val="nil"/>
-          <w:right w:space="0" w:sz="0" w:val="nil"/>
-          <w:between w:space="0" w:sz="0" w:val="nil"/>
-        </w:pBdr>
-        <w:shd w:fill="auto" w:val="clear"/>
-        <w:spacing w:after="0" w:before="0" w:line="276" w:lineRule="auto"/>
-        <w:ind w:left="0" w:right="0" w:firstLine="0"/>
-        <w:jc w:val="left"/>
-        <w:rPr/>
-      </w:pPr>
-      <w:r>
-        <w:rPr>
-          <w:rtl w:val="0"/>
-        </w:rPr>
-        <w:t xml:space="preserve">Background:</w:t>
-      </w:r>
-    </w:p>
-    <w:p>
-      <w:pPr>
-        <w:keepNext w:val="0"/>
-        <w:keepLines w:val="0"/>
-        <w:pageBreakBefore w:val="0"/>
-        <w:widowControl w:val="1"/>
-        <w:pBdr>
-          <w:top w:space="0" w:sz="0" w:val="nil"/>
-          <w:left w:space="0" w:sz="0" w:val="nil"/>
-          <w:bottom w:space="0" w:sz="0" w:val="nil"/>
-          <w:right w:space="0" w:sz="0" w:val="nil"/>
-          <w:between w:space="0" w:sz="0" w:val="nil"/>
-        </w:pBdr>
-        <w:shd w:fill="auto" w:val="clear"/>
-        <w:spacing w:after="0" w:before="0" w:line="276" w:lineRule="auto"/>
-        <w:ind w:left="0" w:right="0" w:firstLine="0"/>
-        <w:jc w:val="left"/>
-        <w:rPr/>
-      </w:pPr>
-      <w:r>
-        <w:rPr>
-          <w:rtl w:val="0"/>
-        </w:rPr>
-        <w:t xml:space="preserve">    Given a user is logged in as parent</w:t>
-      </w:r>
-    </w:p>
-    <w:p>
-      <w:pPr>
-        <w:keepNext w:val="0"/>
-        <w:keepLines w:val="0"/>
-        <w:pageBreakBefore w:val="0"/>
-        <w:widowControl w:val="1"/>
-        <w:pBdr>
-          <w:top w:space="0" w:sz="0" w:val="nil"/>
-          <w:left w:space="0" w:sz="0" w:val="nil"/>
-          <w:bottom w:space="0" w:sz="0" w:val="nil"/>
-          <w:right w:space="0" w:sz="0" w:val="nil"/>
-          <w:between w:space="0" w:sz="0" w:val="nil"/>
-        </w:pBdr>
-        <w:shd w:fill="auto" w:val="clear"/>
-        <w:spacing w:after="0" w:before="0" w:line="276" w:lineRule="auto"/>
-        <w:ind w:left="0" w:right="0" w:firstLine="0"/>
-        <w:jc w:val="left"/>
-        <w:rPr/>
-      </w:pPr>
-      <w:r>
-        <w:rPr>
-          <w:rtl w:val="0"/>
-        </w:rPr>
-        <w:t xml:space="preserve">    And the user is on the report page</w:t>
-      </w:r>
-    </w:p>
-    <w:p>
-      <w:pPr>
-        <w:keepNext w:val="0"/>
-        <w:keepLines w:val="0"/>
-        <w:pageBreakBefore w:val="0"/>
-        <w:widowControl w:val="1"/>
-        <w:pBdr>
-          <w:top w:space="0" w:sz="0" w:val="nil"/>
-          <w:left w:space="0" w:sz="0" w:val="nil"/>
-          <w:bottom w:space="0" w:sz="0" w:val="nil"/>
-          <w:right w:space="0" w:sz="0" w:val="nil"/>
-          <w:between w:space="0" w:sz="0" w:val="nil"/>
-        </w:pBdr>
-        <w:shd w:fill="auto" w:val="clear"/>
-        <w:spacing w:after="0" w:before="0" w:line="276" w:lineRule="auto"/>
-        <w:ind w:left="0" w:right="0" w:firstLine="0"/>
-        <w:jc w:val="left"/>
-        <w:rPr/>
-      </w:pPr>
-      <w:r>
-        <w:rPr>
-          <w:rtl w:val="0"/>
-        </w:rPr>
-      </w:r>
-    </w:p>
-    <w:p>
-      <w:pPr>
-        <w:keepNext w:val="0"/>
-        <w:keepLines w:val="0"/>
-        <w:pageBreakBefore w:val="0"/>
-        <w:widowControl w:val="1"/>
-        <w:pBdr>
-          <w:top w:space="0" w:sz="0" w:val="nil"/>
-          <w:left w:space="0" w:sz="0" w:val="nil"/>
-          <w:bottom w:space="0" w:sz="0" w:val="nil"/>
-          <w:right w:space="0" w:sz="0" w:val="nil"/>
-          <w:between w:space="0" w:sz="0" w:val="nil"/>
-        </w:pBdr>
-        <w:shd w:fill="auto" w:val="clear"/>
-        <w:spacing w:after="0" w:before="0" w:line="276" w:lineRule="auto"/>
-        <w:ind w:left="0" w:right="0" w:firstLine="0"/>
-        <w:jc w:val="left"/>
-        <w:rPr/>
-      </w:pPr>
-      <w:r>
-        <w:rPr>
-          <w:rtl w:val="0"/>
-        </w:rPr>
-        <w:t xml:space="preserve">Scenario: A user wants to view weekly reports for the child</w:t>
-      </w:r>
-    </w:p>
-    <w:p>
-      <w:pPr>
-        <w:keepNext w:val="0"/>
-        <w:keepLines w:val="0"/>
-        <w:pageBreakBefore w:val="0"/>
-        <w:widowControl w:val="1"/>
-        <w:pBdr>
-          <w:top w:space="0" w:sz="0" w:val="nil"/>
-          <w:left w:space="0" w:sz="0" w:val="nil"/>
-          <w:bottom w:space="0" w:sz="0" w:val="nil"/>
-          <w:right w:space="0" w:sz="0" w:val="nil"/>
-          <w:between w:space="0" w:sz="0" w:val="nil"/>
-        </w:pBdr>
-        <w:shd w:fill="auto" w:val="clear"/>
-        <w:spacing w:after="0" w:before="0" w:line="276" w:lineRule="auto"/>
-        <w:ind w:left="0" w:right="0" w:firstLine="0"/>
-        <w:jc w:val="left"/>
-        <w:rPr/>
-      </w:pPr>
-      <w:r>
-        <w:rPr>
-          <w:rtl w:val="0"/>
-        </w:rPr>
-        <w:t xml:space="preserve">    When the user clicks on a particular week</w:t>
-      </w:r>
-    </w:p>
-    <w:p>
-      <w:pPr>
-        <w:keepNext w:val="0"/>
-        <w:keepLines w:val="0"/>
-        <w:pageBreakBefore w:val="0"/>
-        <w:widowControl w:val="1"/>
-        <w:pBdr>
-          <w:top w:space="0" w:sz="0" w:val="nil"/>
-          <w:left w:space="0" w:sz="0" w:val="nil"/>
-          <w:bottom w:space="0" w:sz="0" w:val="nil"/>
-          <w:right w:space="0" w:sz="0" w:val="nil"/>
-          <w:between w:space="0" w:sz="0" w:val="nil"/>
-        </w:pBdr>
-        <w:shd w:fill="auto" w:val="clear"/>
-        <w:spacing w:after="0" w:before="0" w:line="276" w:lineRule="auto"/>
-        <w:ind w:left="0" w:right="0" w:firstLine="0"/>
-        <w:jc w:val="left"/>
-        <w:rPr/>
-      </w:pPr>
-      <w:r>
-        <w:rPr>
-          <w:rtl w:val="0"/>
-        </w:rPr>
-        <w:t xml:space="preserve">    Then they can view the report for that week</w:t>
-      </w:r>
-    </w:p>
-    <w:p>
-      <w:pPr>
-        <w:keepNext w:val="0"/>
-        <w:keepLines w:val="0"/>
-        <w:pageBreakBefore w:val="0"/>
-        <w:widowControl w:val="1"/>
-        <w:pBdr>
-          <w:top w:space="0" w:sz="0" w:val="nil"/>
-          <w:left w:space="0" w:sz="0" w:val="nil"/>
-          <w:bottom w:space="0" w:sz="0" w:val="nil"/>
-          <w:right w:space="0" w:sz="0" w:val="nil"/>
-          <w:between w:space="0" w:sz="0" w:val="nil"/>
-        </w:pBdr>
-        <w:shd w:fill="auto" w:val="clear"/>
-        <w:spacing w:after="0" w:before="0" w:line="276" w:lineRule="auto"/>
-        <w:ind w:left="0" w:right="0" w:firstLine="0"/>
-        <w:jc w:val="left"/>
-        <w:rPr/>
-      </w:pPr>
-      <w:r>
-        <w:rPr>
-          <w:rtl w:val="0"/>
-        </w:rPr>
-      </w:r>
-    </w:p>
-    <w:p>
-      <w:pPr>
-        <w:keepNext w:val="0"/>
-        <w:keepLines w:val="0"/>
-        <w:pageBreakBefore w:val="0"/>
-        <w:widowControl w:val="1"/>
-        <w:pBdr>
-          <w:top w:space="0" w:sz="0" w:val="nil"/>
-          <w:left w:space="0" w:sz="0" w:val="nil"/>
-          <w:bottom w:space="0" w:sz="0" w:val="nil"/>
-          <w:right w:space="0" w:sz="0" w:val="nil"/>
-          <w:between w:space="0" w:sz="0" w:val="nil"/>
-        </w:pBdr>
-        <w:shd w:fill="auto" w:val="clear"/>
-        <w:spacing w:after="0" w:before="0" w:line="276" w:lineRule="auto"/>
-        <w:ind w:left="0" w:right="0" w:firstLine="0"/>
-        <w:jc w:val="left"/>
-        <w:rPr/>
-      </w:pPr>
-      <w:r>
-        <w:rPr>
-          <w:rtl w:val="0"/>
-        </w:rPr>
-      </w:r>
-    </w:p>
-    <w:p>
-      <w:pPr>
-        <w:keepNext w:val="0"/>
-        <w:keepLines w:val="0"/>
-        <w:pageBreakBefore w:val="0"/>
-        <w:widowControl w:val="1"/>
-        <w:pBdr>
-          <w:top w:space="0" w:sz="0" w:val="nil"/>
-          <w:left w:space="0" w:sz="0" w:val="nil"/>
-          <w:bottom w:space="0" w:sz="0" w:val="nil"/>
-          <w:right w:space="0" w:sz="0" w:val="nil"/>
-          <w:between w:space="0" w:sz="0" w:val="nil"/>
-        </w:pBdr>
-        <w:shd w:fill="auto" w:val="clear"/>
-        <w:spacing w:after="0" w:before="0" w:line="276" w:lineRule="auto"/>
-        <w:ind w:left="0" w:right="0" w:firstLine="0"/>
-        <w:jc w:val="left"/>
-        <w:rPr/>
-      </w:pPr>
-      <w:r>
-        <w:rPr>
-          <w:rtl w:val="0"/>
-        </w:rPr>
-      </w:r>
-    </w:p>
-    <w:p>
-      <w:pPr>
-        <w:keepNext w:val="0"/>
-        <w:keepLines w:val="0"/>
-        <w:pageBreakBefore w:val="0"/>
-        <w:widowControl w:val="1"/>
-        <w:pBdr>
-          <w:top w:space="0" w:sz="0" w:val="nil"/>
-          <w:left w:space="0" w:sz="0" w:val="nil"/>
-          <w:bottom w:space="0" w:sz="0" w:val="nil"/>
-          <w:right w:space="0" w:sz="0" w:val="nil"/>
-          <w:between w:space="0" w:sz="0" w:val="nil"/>
-        </w:pBdr>
-        <w:shd w:fill="auto" w:val="clear"/>
-        <w:spacing w:after="0" w:before="0" w:line="276" w:lineRule="auto"/>
-        <w:ind w:left="0" w:right="0" w:firstLine="0"/>
-        <w:jc w:val="left"/>
-        <w:rPr/>
-      </w:pPr>
-      <w:r>
-        <w:rPr>
-          <w:rtl w:val="0"/>
-        </w:rPr>
-        <w:t xml:space="preserve">Feature: Daycare Worker Can Submit a Report</w:t>
-      </w:r>
-    </w:p>
-    <w:p>
-      <w:pPr>
-        <w:rPr/>
-      </w:pPr>
-      <w:r>
-        <w:rPr>
-          <w:rtl w:val="0"/>
-        </w:rPr>
-        <w:t xml:space="preserve">Background:</w:t>
-      </w:r>
-    </w:p>
-    <w:p>
-      <w:pPr>
-        <w:ind w:firstLine="720"/>
-        <w:rPr/>
-      </w:pPr>
-      <w:r>
-        <w:rPr>
-          <w:rtl w:val="0"/>
-        </w:rPr>
-        <w:t xml:space="preserve">Given A user is logged in as a worker</w:t>
-      </w:r>
-    </w:p>
-    <w:p>
-      <w:pPr>
-        <w:ind w:firstLine="720"/>
-        <w:rPr/>
-      </w:pPr>
-      <w:r>
-        <w:rPr>
-          <w:rtl w:val="0"/>
-        </w:rPr>
-        <w:t xml:space="preserve">And the worker is on the submit a report page</w:t>
-      </w:r>
-    </w:p>
-    <w:p>
-      <w:pPr>
-        <w:ind w:firstLine="720"/>
-        <w:rPr/>
-      </w:pPr>
-      <w:r>
-        <w:rPr>
-          <w:rtl w:val="0"/>
-        </w:rPr>
-      </w:r>
-    </w:p>
-    <w:p>
-      <w:pPr>
-        <w:ind w:left="0" w:firstLine="0"/>
-        <w:rPr/>
-      </w:pPr>
-      <w:r>
-        <w:rPr>
-          <w:rtl w:val="0"/>
-        </w:rPr>
-        <w:t xml:space="preserve">Scenario: A worker wants to submit a behavior report about a given child</w:t>
-      </w:r>
-    </w:p>
-    <w:p>
-      <w:pPr>
-        <w:ind w:left="0" w:firstLine="0"/>
-        <w:rPr/>
-      </w:pPr>
-      <w:r>
-        <w:rPr>
-          <w:rtl w:val="0"/>
-        </w:rPr>
-        <w:tab/>
-        <w:t xml:space="preserve">When the worker fills out the form for the particular child</w:t>
-      </w:r>
-    </w:p>
-    <w:p>
-      <w:pPr>
-        <w:ind w:left="0" w:firstLine="720"/>
-        <w:rPr/>
-      </w:pPr>
-      <w:r>
-        <w:rPr>
-          <w:rtl w:val="0"/>
-        </w:rPr>
-        <w:t xml:space="preserve">Then An entry is created and added to a list of reports attached to a specific parent/child account.</w:t>
-      </w:r>
-    </w:p>
-    <w:p>
-      <w:pPr>
-        <w:rPr/>
-      </w:pPr>
-      <w:r>
-        <w:rPr>
-          <w:rtl w:val="0"/>
-        </w:rPr>
-        <w:t xml:space="preserve">Feature: Daycare Worker can request meeting with parents</w:t>
-      </w:r>
-    </w:p>
-    <w:p>
-      <w:pPr>
-        <w:rPr/>
-      </w:pPr>
-      <w:r>
-        <w:rPr>
-          <w:rtl w:val="0"/>
-        </w:rPr>
-        <w:t xml:space="preserve">Background:</w:t>
-      </w:r>
-    </w:p>
-    <w:p>
-      <w:pPr>
-        <w:ind w:firstLine="720"/>
-        <w:rPr/>
-      </w:pPr>
-      <w:r>
-        <w:rPr>
-          <w:rtl w:val="0"/>
-        </w:rPr>
-        <w:t xml:space="preserve">Given a user is logged in as a worker</w:t>
-      </w:r>
-    </w:p>
-    <w:p>
-      <w:pPr>
-        <w:ind w:firstLine="720"/>
-        <w:rPr/>
-      </w:pPr>
-      <w:r>
-        <w:rPr>
-          <w:rtl w:val="0"/>
-        </w:rPr>
-        <w:t xml:space="preserve">And the user is on the child’s profile</w:t>
-      </w:r>
-    </w:p>
-    <w:p>
-      <w:pPr>
-        <w:ind w:firstLine="720"/>
-        <w:rPr/>
-      </w:pPr>
-      <w:r>
-        <w:rPr>
-          <w:rtl w:val="0"/>
-        </w:rPr>
-      </w:r>
-    </w:p>
-    <w:p>
-      <w:pPr>
-        <w:rPr/>
-      </w:pPr>
-      <w:r>
-        <w:rPr>
-          <w:rtl w:val="0"/>
-        </w:rPr>
-        <w:t xml:space="preserve">Scenario: A worker wants to request a meeting with a parent on a specific date </w:t>
-      </w:r>
-    </w:p>
-    <w:p>
-      <w:pPr>
-        <w:rPr/>
-      </w:pPr>
-      <w:r>
-        <w:rPr>
-          <w:rtl w:val="0"/>
-        </w:rPr>
-        <w:tab/>
-        <w:t xml:space="preserve">When the user clicks on the ‘Schedule meeting’ button, picks a time period to meet and clicks Submit </w:t>
-      </w:r>
-    </w:p>
-    <w:p>
-      <w:pPr>
-        <w:ind w:firstLine="720"/>
-        <w:rPr/>
-      </w:pPr>
-      <w:r>
-        <w:rPr>
-          <w:rtl w:val="0"/>
-        </w:rPr>
-        <w:t xml:space="preserve">Then a parent-worker meeting is scheduled at the selected time </w:t>
-      </w:r>
-    </w:p>
-    <w:p>
-      <w:pPr>
-        <w:ind w:left="0" w:firstLine="0"/>
-        <w:rPr/>
-      </w:pPr>
-      <w:r>
-        <w:rPr>
-          <w:rtl w:val="0"/>
-        </w:rPr>
-        <w:t xml:space="preserve">Scenario: A worker wants to request a meeting with a parent but wants to leave the date up to the parent</w:t>
-      </w:r>
-    </w:p>
-    <w:p>
-      <w:pPr>
-        <w:ind w:left="0" w:firstLine="0"/>
-        <w:rPr/>
-      </w:pPr>
-      <w:r>
-        <w:rPr>
-          <w:rtl w:val="0"/>
-        </w:rPr>
-        <w:tab/>
-        <w:t xml:space="preserve">When the user clicks on the ‘Schedule meeting’ button</w:t>
-      </w:r>
-    </w:p>
-    <w:p>
-      <w:pPr>
-        <w:ind w:left="0" w:firstLine="0"/>
-        <w:rPr/>
-      </w:pPr>
-      <w:r>
-        <w:rPr>
-          <w:rtl w:val="0"/>
-        </w:rPr>
-        <w:tab/>
-        <w:t xml:space="preserve">Then the parent is notified of the request for a meeting</w:t>
-      </w:r>
-    </w:p>
-    <w:p>
-      <w:pPr>
-        <w:ind w:left="0" w:firstLine="0"/>
-        <w:rPr/>
-      </w:pPr>
-      <w:r>
-        <w:rPr>
-          <w:rtl w:val="0"/>
-        </w:rPr>
-      </w:r>
-    </w:p>
-    <w:p>
-      <w:pPr>
-        <w:ind w:left="0" w:firstLine="0"/>
-        <w:rPr/>
-      </w:pPr>
-      <w:r>
-        <w:rPr>
-          <w:rtl w:val="0"/>
-        </w:rPr>
-      </w:r>
-    </w:p>
-    <w:p>
-      <w:pPr>
-        <w:ind w:left="0" w:firstLine="0"/>
-        <w:rPr/>
-      </w:pPr>
-      <w:r>
-        <w:rPr>
-          <w:rtl w:val="0"/>
-        </w:rPr>
-      </w:r>
-    </w:p>
-    <w:p>
-      <w:pPr>
-        <w:rPr/>
-      </w:pPr>
-      <w:r>
-        <w:rPr>
-          <w:rtl w:val="0"/>
-        </w:rPr>
-        <w:t xml:space="preserve">Feature: Daycare Worker access emergency contact info</w:t>
-      </w:r>
-    </w:p>
-    <w:p>
-      <w:pPr>
-        <w:rPr/>
-      </w:pPr>
-      <w:r>
-        <w:rPr>
-          <w:rtl w:val="0"/>
-        </w:rPr>
-        <w:t xml:space="preserve">Background:</w:t>
-      </w:r>
-    </w:p>
-    <w:p>
-      <w:pPr>
-        <w:ind w:firstLine="720"/>
-        <w:rPr/>
-      </w:pPr>
-      <w:r>
-        <w:rPr>
-          <w:rtl w:val="0"/>
-        </w:rPr>
-        <w:t xml:space="preserve">Given a user is logged in as a worker</w:t>
-      </w:r>
-    </w:p>
-    <w:p>
-      <w:pPr>
-        <w:ind w:firstLine="720"/>
-        <w:rPr/>
-      </w:pPr>
-      <w:r>
-        <w:rPr>
-          <w:rtl w:val="0"/>
-        </w:rPr>
-        <w:t xml:space="preserve">And the worker is on the child’s profile page</w:t>
-      </w:r>
-    </w:p>
-    <w:p>
-      <w:pPr>
-        <w:ind w:firstLine="720"/>
-        <w:rPr/>
-      </w:pPr>
-      <w:r>
-        <w:rPr>
-          <w:rtl w:val="0"/>
-        </w:rPr>
-      </w:r>
-    </w:p>
-    <w:p>
-      <w:pPr>
-        <w:rPr/>
-      </w:pPr>
-      <w:r>
-        <w:rPr>
-          <w:rtl w:val="0"/>
-        </w:rPr>
-        <w:t xml:space="preserve">Scenario: A worker wants to access emergency contact info for a child</w:t>
-      </w:r>
-    </w:p>
-    <w:p>
-      <w:pPr>
-        <w:rPr/>
-      </w:pPr>
-      <w:r>
-        <w:rPr>
-          <w:rtl w:val="0"/>
-        </w:rPr>
-        <w:tab/>
-        <w:t xml:space="preserve">When a worker views the child’s profile</w:t>
-      </w:r>
-    </w:p>
-    <w:p>
-      <w:pPr>
-        <w:ind w:firstLine="720"/>
-        <w:rPr/>
-      </w:pPr>
-      <w:r>
-        <w:rPr>
-          <w:rtl w:val="0"/>
-        </w:rPr>
-        <w:t xml:space="preserve">Then the necessary information is available. </w:t>
-      </w:r>
-    </w:p>
-    <w:p>
-      <w:pPr>
-        <w:ind w:left="0" w:firstLine="0"/>
-        <w:rPr/>
-      </w:pPr>
-      <w:r>
-        <w:rPr>
-          <w:rtl w:val="0"/>
-        </w:rPr>
       </w:r>
     </w:p>
     <w:sectPr>

</xml_diff>